<commit_message>
Theoretical part added to the report
</commit_message>
<xml_diff>
--- a/Report.docx
+++ b/Report.docx
@@ -13,15 +13,7 @@
         <w:rPr>
           <w:sz w:val="28"/>
         </w:rPr>
-        <w:t>Министерство образов</w:t>
-      </w:r>
-      <w:bookmarkStart w:id="0" w:name="_GoBack"/>
-      <w:bookmarkEnd w:id="0"/>
-      <w:r>
-        <w:rPr>
-          <w:sz w:val="28"/>
-        </w:rPr>
-        <w:t>ания Республики Беларусь</w:t>
+        <w:t>Министерство образования Республики Беларусь</w:t>
       </w:r>
     </w:p>
     <w:p>
@@ -1838,31 +1830,7 @@
           <w:sz w:val="28"/>
           <w:szCs w:val="28"/>
         </w:rPr>
-        <w:t>Реализовать</w:t>
-      </w:r>
-      <w:r>
-        <w:rPr>
-          <w:rFonts w:ascii="Times New Roman" w:eastAsia="Calibri" w:hAnsi="Times New Roman"/>
-          <w:sz w:val="28"/>
-          <w:szCs w:val="28"/>
-        </w:rPr>
-        <w:t xml:space="preserve"> и </w:t>
-      </w:r>
-      <w:r>
-        <w:rPr>
-          <w:rFonts w:ascii="Times New Roman" w:eastAsia="Calibri" w:hAnsi="Times New Roman"/>
-          <w:sz w:val="28"/>
-          <w:szCs w:val="28"/>
-        </w:rPr>
-        <w:t>протестировать алгоритмы</w:t>
-      </w:r>
-      <w:r>
-        <w:rPr>
-          <w:rFonts w:ascii="Times New Roman" w:eastAsia="Calibri" w:hAnsi="Times New Roman"/>
-          <w:sz w:val="28"/>
-          <w:szCs w:val="28"/>
-        </w:rPr>
-        <w:t xml:space="preserve"> решения СЛАУ</w:t>
+        <w:t>Реализовать и протестировать алгоритмы решения СЛАУ</w:t>
       </w:r>
       <w:r>
         <w:rPr>
@@ -2169,6 +2137,743 @@
     </w:p>
     <w:p>
       <w:pPr>
+        <w:ind w:firstLine="567"/>
+        <w:jc w:val="both"/>
+        <w:rPr>
+          <w:rFonts w:cstheme="minorHAnsi"/>
+          <w:sz w:val="28"/>
+          <w:szCs w:val="28"/>
+        </w:rPr>
+      </w:pPr>
+      <w:r>
+        <w:rPr>
+          <w:rFonts w:cstheme="minorHAnsi"/>
+          <w:sz w:val="28"/>
+          <w:szCs w:val="28"/>
+        </w:rPr>
+        <w:t>Система линейных алгебраических уравнений (линейная система, также употребляются аббревиатуры СЛАУ, СЛУ) — система уравнений, каждое уравнение в которой является линейным — алгебраическим уравнением первой степени.</w:t>
+      </w:r>
+    </w:p>
+    <w:p>
+      <w:pPr>
+        <w:ind w:firstLine="567"/>
+        <w:jc w:val="both"/>
+        <w:rPr>
+          <w:rFonts w:cstheme="minorHAnsi"/>
+          <w:sz w:val="28"/>
+          <w:szCs w:val="28"/>
+        </w:rPr>
+      </w:pPr>
+      <w:r>
+        <w:rPr>
+          <w:rFonts w:cstheme="minorHAnsi"/>
+          <w:sz w:val="28"/>
+          <w:szCs w:val="28"/>
+        </w:rPr>
+        <w:t>В классическом варианте коэффициенты при переменных, свободные члены и неизвестные считаются вещественными числами, но все методы и результаты сохраняются (либо естественным образом обобщаются) на случай любых полей, например, комплексных чисел.</w:t>
+      </w:r>
+    </w:p>
+    <w:p>
+      <w:pPr>
+        <w:ind w:firstLine="567"/>
+        <w:jc w:val="both"/>
+        <w:rPr>
+          <w:rFonts w:cstheme="minorHAnsi"/>
+          <w:sz w:val="28"/>
+          <w:szCs w:val="28"/>
+        </w:rPr>
+      </w:pPr>
+      <w:r>
+        <w:rPr>
+          <w:rFonts w:cstheme="minorHAnsi"/>
+          <w:sz w:val="28"/>
+          <w:szCs w:val="28"/>
+        </w:rPr>
+        <w:t>Решение систем линейных алгебраических уравнений — одна из классических задач линейной алгебры, во многом определившая её объекты и методы. Кроме того, линейные алгебраические уравнения и методы их решения играют важную роль во многих прикладных направлениях, в том числе в линейном программировании, эконометрике.</w:t>
+      </w:r>
+    </w:p>
+    <w:p>
+      <w:pPr>
+        <w:ind w:firstLine="567"/>
+        <w:jc w:val="both"/>
+        <w:rPr>
+          <w:rFonts w:cstheme="minorHAnsi"/>
+          <w:sz w:val="28"/>
+          <w:szCs w:val="28"/>
+        </w:rPr>
+      </w:pPr>
+      <w:r>
+        <w:rPr>
+          <w:rFonts w:cstheme="minorHAnsi"/>
+          <w:sz w:val="28"/>
+          <w:szCs w:val="28"/>
+        </w:rPr>
+        <w:t>Общий вид системы линейных алгебраических уравнений:</w:t>
+      </w:r>
+    </w:p>
+    <w:p>
+      <w:pPr>
+        <w:ind w:firstLine="567"/>
+        <w:jc w:val="both"/>
+        <w:rPr>
+          <w:rFonts w:cstheme="minorHAnsi"/>
+          <w:sz w:val="28"/>
+          <w:szCs w:val="28"/>
+        </w:rPr>
+      </w:pPr>
+      <w:r>
+        <w:rPr>
+          <w:noProof/>
+          <w:lang w:eastAsia="ru-RU"/>
+        </w:rPr>
+        <w:drawing>
+          <wp:inline distT="0" distB="0" distL="0" distR="0">
+            <wp:extent cx="2933700" cy="847725"/>
+            <wp:effectExtent l="0" t="0" r="0" b="9525"/>
+            <wp:docPr id="4" name="Рисунок 4" descr="https://sun9-25.userapi.com/c854528/v854528135/19a851/8i29_IR-j1Q.jpg"/>
+            <wp:cNvGraphicFramePr>
+              <a:graphicFrameLocks xmlns:a="http://schemas.openxmlformats.org/drawingml/2006/main" noChangeAspect="1"/>
+            </wp:cNvGraphicFramePr>
+            <a:graphic xmlns:a="http://schemas.openxmlformats.org/drawingml/2006/main">
+              <a:graphicData uri="http://schemas.openxmlformats.org/drawingml/2006/picture">
+                <pic:pic xmlns:pic="http://schemas.openxmlformats.org/drawingml/2006/picture">
+                  <pic:nvPicPr>
+                    <pic:cNvPr id="0" name="Picture 16" descr="https://sun9-25.userapi.com/c854528/v854528135/19a851/8i29_IR-j1Q.jpg"/>
+                    <pic:cNvPicPr>
+                      <a:picLocks noChangeAspect="1" noChangeArrowheads="1"/>
+                    </pic:cNvPicPr>
+                  </pic:nvPicPr>
+                  <pic:blipFill>
+                    <a:blip r:embed="rId8">
+                      <a:extLst>
+                        <a:ext uri="{28A0092B-C50C-407E-A947-70E740481C1C}">
+                          <a14:useLocalDpi xmlns:a14="http://schemas.microsoft.com/office/drawing/2010/main" val="0"/>
+                        </a:ext>
+                      </a:extLst>
+                    </a:blip>
+                    <a:srcRect/>
+                    <a:stretch>
+                      <a:fillRect/>
+                    </a:stretch>
+                  </pic:blipFill>
+                  <pic:spPr bwMode="auto">
+                    <a:xfrm>
+                      <a:off x="0" y="0"/>
+                      <a:ext cx="2933700" cy="847725"/>
+                    </a:xfrm>
+                    <a:prstGeom prst="rect">
+                      <a:avLst/>
+                    </a:prstGeom>
+                    <a:noFill/>
+                    <a:ln>
+                      <a:noFill/>
+                    </a:ln>
+                  </pic:spPr>
+                </pic:pic>
+              </a:graphicData>
+            </a:graphic>
+          </wp:inline>
+        </w:drawing>
+      </w:r>
+      <w:r>
+        <w:t xml:space="preserve"> </w:t>
+      </w:r>
+    </w:p>
+    <w:p>
+      <w:pPr>
+        <w:ind w:firstLine="567"/>
+        <w:jc w:val="both"/>
+        <w:rPr>
+          <w:rFonts w:cstheme="minorHAnsi"/>
+          <w:sz w:val="28"/>
+          <w:szCs w:val="28"/>
+        </w:rPr>
+      </w:pPr>
+      <w:r>
+        <w:rPr>
+          <w:rFonts w:cstheme="minorHAnsi"/>
+          <w:sz w:val="28"/>
+          <w:szCs w:val="28"/>
+        </w:rPr>
+        <w:t>Система линейных алгебраических уравнений может быть представлена в матричной форме как:</w:t>
+      </w:r>
+    </w:p>
+    <w:p>
+      <w:pPr>
+        <w:ind w:firstLine="567"/>
+        <w:jc w:val="both"/>
+        <w:rPr>
+          <w:rFonts w:cstheme="minorHAnsi"/>
+          <w:sz w:val="28"/>
+          <w:szCs w:val="28"/>
+        </w:rPr>
+      </w:pPr>
+      <w:r>
+        <w:rPr>
+          <w:noProof/>
+          <w:lang w:eastAsia="ru-RU"/>
+        </w:rPr>
+        <w:drawing>
+          <wp:inline distT="0" distB="0" distL="0" distR="0">
+            <wp:extent cx="3362325" cy="1076325"/>
+            <wp:effectExtent l="0" t="0" r="9525" b="9525"/>
+            <wp:docPr id="6" name="Рисунок 6" descr="https://sun9-69.userapi.com/c854528/v854528135/19a873/bLWsZSabNis.jpg"/>
+            <wp:cNvGraphicFramePr>
+              <a:graphicFrameLocks xmlns:a="http://schemas.openxmlformats.org/drawingml/2006/main" noChangeAspect="1"/>
+            </wp:cNvGraphicFramePr>
+            <a:graphic xmlns:a="http://schemas.openxmlformats.org/drawingml/2006/main">
+              <a:graphicData uri="http://schemas.openxmlformats.org/drawingml/2006/picture">
+                <pic:pic xmlns:pic="http://schemas.openxmlformats.org/drawingml/2006/picture">
+                  <pic:nvPicPr>
+                    <pic:cNvPr id="0" name="Picture 23" descr="https://sun9-69.userapi.com/c854528/v854528135/19a873/bLWsZSabNis.jpg"/>
+                    <pic:cNvPicPr>
+                      <a:picLocks noChangeAspect="1" noChangeArrowheads="1"/>
+                    </pic:cNvPicPr>
+                  </pic:nvPicPr>
+                  <pic:blipFill>
+                    <a:blip r:embed="rId9">
+                      <a:extLst>
+                        <a:ext uri="{28A0092B-C50C-407E-A947-70E740481C1C}">
+                          <a14:useLocalDpi xmlns:a14="http://schemas.microsoft.com/office/drawing/2010/main" val="0"/>
+                        </a:ext>
+                      </a:extLst>
+                    </a:blip>
+                    <a:srcRect/>
+                    <a:stretch>
+                      <a:fillRect/>
+                    </a:stretch>
+                  </pic:blipFill>
+                  <pic:spPr bwMode="auto">
+                    <a:xfrm>
+                      <a:off x="0" y="0"/>
+                      <a:ext cx="3362325" cy="1076325"/>
+                    </a:xfrm>
+                    <a:prstGeom prst="rect">
+                      <a:avLst/>
+                    </a:prstGeom>
+                    <a:noFill/>
+                    <a:ln>
+                      <a:noFill/>
+                    </a:ln>
+                  </pic:spPr>
+                </pic:pic>
+              </a:graphicData>
+            </a:graphic>
+          </wp:inline>
+        </w:drawing>
+      </w:r>
+    </w:p>
+    <w:p>
+      <w:pPr>
+        <w:ind w:firstLine="567"/>
+        <w:jc w:val="both"/>
+        <w:rPr>
+          <w:rFonts w:cstheme="minorHAnsi"/>
+          <w:sz w:val="28"/>
+          <w:szCs w:val="28"/>
+        </w:rPr>
+      </w:pPr>
+      <w:r>
+        <w:rPr>
+          <w:rFonts w:cstheme="minorHAnsi"/>
+          <w:sz w:val="28"/>
+          <w:szCs w:val="28"/>
+        </w:rPr>
+        <w:t>или:</w:t>
+      </w:r>
+    </w:p>
+    <w:p>
+      <w:pPr>
+        <w:ind w:firstLine="567"/>
+        <w:jc w:val="both"/>
+        <w:rPr>
+          <w:rFonts w:cstheme="minorHAnsi"/>
+          <w:sz w:val="28"/>
+          <w:szCs w:val="28"/>
+        </w:rPr>
+      </w:pPr>
+      <w:r>
+        <w:rPr>
+          <w:noProof/>
+          <w:lang w:eastAsia="ru-RU"/>
+        </w:rPr>
+        <w:drawing>
+          <wp:inline distT="0" distB="0" distL="0" distR="0">
+            <wp:extent cx="542925" cy="161925"/>
+            <wp:effectExtent l="0" t="0" r="9525" b="9525"/>
+            <wp:docPr id="7" name="Рисунок 7" descr="https://sun9-51.userapi.com/c854528/v854528135/19a878/kY3w6Wcyp3Q.jpg"/>
+            <wp:cNvGraphicFramePr>
+              <a:graphicFrameLocks xmlns:a="http://schemas.openxmlformats.org/drawingml/2006/main" noChangeAspect="1"/>
+            </wp:cNvGraphicFramePr>
+            <a:graphic xmlns:a="http://schemas.openxmlformats.org/drawingml/2006/main">
+              <a:graphicData uri="http://schemas.openxmlformats.org/drawingml/2006/picture">
+                <pic:pic xmlns:pic="http://schemas.openxmlformats.org/drawingml/2006/picture">
+                  <pic:nvPicPr>
+                    <pic:cNvPr id="0" name="Picture 25" descr="https://sun9-51.userapi.com/c854528/v854528135/19a878/kY3w6Wcyp3Q.jpg"/>
+                    <pic:cNvPicPr>
+                      <a:picLocks noChangeAspect="1" noChangeArrowheads="1"/>
+                    </pic:cNvPicPr>
+                  </pic:nvPicPr>
+                  <pic:blipFill>
+                    <a:blip r:embed="rId10">
+                      <a:extLst>
+                        <a:ext uri="{28A0092B-C50C-407E-A947-70E740481C1C}">
+                          <a14:useLocalDpi xmlns:a14="http://schemas.microsoft.com/office/drawing/2010/main" val="0"/>
+                        </a:ext>
+                      </a:extLst>
+                    </a:blip>
+                    <a:srcRect/>
+                    <a:stretch>
+                      <a:fillRect/>
+                    </a:stretch>
+                  </pic:blipFill>
+                  <pic:spPr bwMode="auto">
+                    <a:xfrm>
+                      <a:off x="0" y="0"/>
+                      <a:ext cx="542925" cy="161925"/>
+                    </a:xfrm>
+                    <a:prstGeom prst="rect">
+                      <a:avLst/>
+                    </a:prstGeom>
+                    <a:noFill/>
+                    <a:ln>
+                      <a:noFill/>
+                    </a:ln>
+                  </pic:spPr>
+                </pic:pic>
+              </a:graphicData>
+            </a:graphic>
+          </wp:inline>
+        </w:drawing>
+      </w:r>
+    </w:p>
+    <w:p>
+      <w:pPr>
+        <w:ind w:firstLine="567"/>
+        <w:jc w:val="both"/>
+      </w:pPr>
+      <w:r>
+        <w:rPr>
+          <w:rFonts w:cstheme="minorHAnsi"/>
+          <w:sz w:val="28"/>
+          <w:szCs w:val="28"/>
+        </w:rPr>
+        <w:t>Одним из классических итерационных методов решения СЛАУ является метод Гаусса-Зейделя. Чтобы пояснить суть метода перепишем задачу в виде</w:t>
+      </w:r>
+      <w:r>
+        <w:t xml:space="preserve"> </w:t>
+      </w:r>
+      <w:r>
+        <w:rPr>
+          <w:noProof/>
+          <w:lang w:eastAsia="ru-RU"/>
+        </w:rPr>
+        <w:drawing>
+          <wp:inline distT="0" distB="0" distL="0" distR="0">
+            <wp:extent cx="5753100" cy="1076325"/>
+            <wp:effectExtent l="0" t="0" r="0" b="9525"/>
+            <wp:docPr id="8" name="Рисунок 8" descr="https://sun9-37.userapi.com/c854528/v854528665/19d476/yWk2A39pMEo.jpg"/>
+            <wp:cNvGraphicFramePr>
+              <a:graphicFrameLocks xmlns:a="http://schemas.openxmlformats.org/drawingml/2006/main" noChangeAspect="1"/>
+            </wp:cNvGraphicFramePr>
+            <a:graphic xmlns:a="http://schemas.openxmlformats.org/drawingml/2006/main">
+              <a:graphicData uri="http://schemas.openxmlformats.org/drawingml/2006/picture">
+                <pic:pic xmlns:pic="http://schemas.openxmlformats.org/drawingml/2006/picture">
+                  <pic:nvPicPr>
+                    <pic:cNvPr id="0" name="Picture 27" descr="https://sun9-37.userapi.com/c854528/v854528665/19d476/yWk2A39pMEo.jpg"/>
+                    <pic:cNvPicPr>
+                      <a:picLocks noChangeAspect="1" noChangeArrowheads="1"/>
+                    </pic:cNvPicPr>
+                  </pic:nvPicPr>
+                  <pic:blipFill>
+                    <a:blip r:embed="rId11">
+                      <a:extLst>
+                        <a:ext uri="{28A0092B-C50C-407E-A947-70E740481C1C}">
+                          <a14:useLocalDpi xmlns:a14="http://schemas.microsoft.com/office/drawing/2010/main" val="0"/>
+                        </a:ext>
+                      </a:extLst>
+                    </a:blip>
+                    <a:srcRect/>
+                    <a:stretch>
+                      <a:fillRect/>
+                    </a:stretch>
+                  </pic:blipFill>
+                  <pic:spPr bwMode="auto">
+                    <a:xfrm>
+                      <a:off x="0" y="0"/>
+                      <a:ext cx="5753100" cy="1076325"/>
+                    </a:xfrm>
+                    <a:prstGeom prst="rect">
+                      <a:avLst/>
+                    </a:prstGeom>
+                    <a:noFill/>
+                    <a:ln>
+                      <a:noFill/>
+                    </a:ln>
+                  </pic:spPr>
+                </pic:pic>
+              </a:graphicData>
+            </a:graphic>
+          </wp:inline>
+        </w:drawing>
+      </w:r>
+    </w:p>
+    <w:p>
+      <w:pPr>
+        <w:ind w:firstLine="567"/>
+        <w:jc w:val="both"/>
+        <w:rPr>
+          <w:sz w:val="28"/>
+        </w:rPr>
+      </w:pPr>
+      <w:r>
+        <w:rPr>
+          <w:sz w:val="28"/>
+        </w:rPr>
+        <w:t xml:space="preserve">Эта </w:t>
+      </w:r>
+      <w:r>
+        <w:rPr>
+          <w:sz w:val="28"/>
+        </w:rPr>
+        <w:t>запись может быть представлена как</w:t>
+      </w:r>
+    </w:p>
+    <w:p>
+      <w:pPr>
+        <w:ind w:firstLine="567"/>
+        <w:jc w:val="both"/>
+        <w:rPr>
+          <w:rFonts w:cstheme="minorHAnsi"/>
+          <w:sz w:val="32"/>
+          <w:szCs w:val="28"/>
+        </w:rPr>
+      </w:pPr>
+      <w:r>
+        <w:rPr>
+          <w:noProof/>
+          <w:lang w:eastAsia="ru-RU"/>
+        </w:rPr>
+        <w:drawing>
+          <wp:inline distT="0" distB="0" distL="0" distR="0">
+            <wp:extent cx="1685925" cy="257175"/>
+            <wp:effectExtent l="0" t="0" r="9525" b="9525"/>
+            <wp:docPr id="9" name="Рисунок 9" descr="https://sun9-18.userapi.com/c854528/v854528665/19d47e/Uqm2PhCZOSE.jpg"/>
+            <wp:cNvGraphicFramePr>
+              <a:graphicFrameLocks xmlns:a="http://schemas.openxmlformats.org/drawingml/2006/main" noChangeAspect="1"/>
+            </wp:cNvGraphicFramePr>
+            <a:graphic xmlns:a="http://schemas.openxmlformats.org/drawingml/2006/main">
+              <a:graphicData uri="http://schemas.openxmlformats.org/drawingml/2006/picture">
+                <pic:pic xmlns:pic="http://schemas.openxmlformats.org/drawingml/2006/picture">
+                  <pic:nvPicPr>
+                    <pic:cNvPr id="0" name="Picture 29" descr="https://sun9-18.userapi.com/c854528/v854528665/19d47e/Uqm2PhCZOSE.jpg"/>
+                    <pic:cNvPicPr>
+                      <a:picLocks noChangeAspect="1" noChangeArrowheads="1"/>
+                    </pic:cNvPicPr>
+                  </pic:nvPicPr>
+                  <pic:blipFill>
+                    <a:blip r:embed="rId12">
+                      <a:extLst>
+                        <a:ext uri="{28A0092B-C50C-407E-A947-70E740481C1C}">
+                          <a14:useLocalDpi xmlns:a14="http://schemas.microsoft.com/office/drawing/2010/main" val="0"/>
+                        </a:ext>
+                      </a:extLst>
+                    </a:blip>
+                    <a:srcRect/>
+                    <a:stretch>
+                      <a:fillRect/>
+                    </a:stretch>
+                  </pic:blipFill>
+                  <pic:spPr bwMode="auto">
+                    <a:xfrm>
+                      <a:off x="0" y="0"/>
+                      <a:ext cx="1685925" cy="257175"/>
+                    </a:xfrm>
+                    <a:prstGeom prst="rect">
+                      <a:avLst/>
+                    </a:prstGeom>
+                    <a:noFill/>
+                    <a:ln>
+                      <a:noFill/>
+                    </a:ln>
+                  </pic:spPr>
+                </pic:pic>
+              </a:graphicData>
+            </a:graphic>
+          </wp:inline>
+        </w:drawing>
+      </w:r>
+    </w:p>
+    <w:p>
+      <w:pPr>
+        <w:ind w:firstLine="567"/>
+        <w:jc w:val="both"/>
+        <w:rPr>
+          <w:rFonts w:cstheme="minorHAnsi"/>
+          <w:sz w:val="28"/>
+          <w:szCs w:val="28"/>
+        </w:rPr>
+      </w:pPr>
+      <w:r>
+        <w:rPr>
+          <w:rFonts w:cstheme="minorHAnsi"/>
+          <w:sz w:val="28"/>
+          <w:szCs w:val="28"/>
+        </w:rPr>
+        <w:t>Итерационный процесс в методе Гаусса — Зейделя строится по формуле</w:t>
+      </w:r>
+    </w:p>
+    <w:p>
+      <w:pPr>
+        <w:ind w:firstLine="567"/>
+        <w:jc w:val="both"/>
+        <w:rPr>
+          <w:rFonts w:cstheme="minorHAnsi"/>
+          <w:sz w:val="28"/>
+          <w:szCs w:val="28"/>
+        </w:rPr>
+      </w:pPr>
+      <w:r>
+        <w:rPr>
+          <w:noProof/>
+          <w:lang w:eastAsia="ru-RU"/>
+        </w:rPr>
+        <w:drawing>
+          <wp:inline distT="0" distB="0" distL="0" distR="0">
+            <wp:extent cx="3419475" cy="266700"/>
+            <wp:effectExtent l="0" t="0" r="9525" b="0"/>
+            <wp:docPr id="10" name="Рисунок 10" descr="https://sun9-51.userapi.com/c854528/v854528665/19d4a1/5Cq05Rmr68M.jpg"/>
+            <wp:cNvGraphicFramePr>
+              <a:graphicFrameLocks xmlns:a="http://schemas.openxmlformats.org/drawingml/2006/main" noChangeAspect="1"/>
+            </wp:cNvGraphicFramePr>
+            <a:graphic xmlns:a="http://schemas.openxmlformats.org/drawingml/2006/main">
+              <a:graphicData uri="http://schemas.openxmlformats.org/drawingml/2006/picture">
+                <pic:pic xmlns:pic="http://schemas.openxmlformats.org/drawingml/2006/picture">
+                  <pic:nvPicPr>
+                    <pic:cNvPr id="0" name="Picture 31" descr="https://sun9-51.userapi.com/c854528/v854528665/19d4a1/5Cq05Rmr68M.jpg"/>
+                    <pic:cNvPicPr>
+                      <a:picLocks noChangeAspect="1" noChangeArrowheads="1"/>
+                    </pic:cNvPicPr>
+                  </pic:nvPicPr>
+                  <pic:blipFill>
+                    <a:blip r:embed="rId13">
+                      <a:extLst>
+                        <a:ext uri="{28A0092B-C50C-407E-A947-70E740481C1C}">
+                          <a14:useLocalDpi xmlns:a14="http://schemas.microsoft.com/office/drawing/2010/main" val="0"/>
+                        </a:ext>
+                      </a:extLst>
+                    </a:blip>
+                    <a:srcRect/>
+                    <a:stretch>
+                      <a:fillRect/>
+                    </a:stretch>
+                  </pic:blipFill>
+                  <pic:spPr bwMode="auto">
+                    <a:xfrm>
+                      <a:off x="0" y="0"/>
+                      <a:ext cx="3419475" cy="266700"/>
+                    </a:xfrm>
+                    <a:prstGeom prst="rect">
+                      <a:avLst/>
+                    </a:prstGeom>
+                    <a:noFill/>
+                    <a:ln>
+                      <a:noFill/>
+                    </a:ln>
+                  </pic:spPr>
+                </pic:pic>
+              </a:graphicData>
+            </a:graphic>
+          </wp:inline>
+        </w:drawing>
+      </w:r>
+    </w:p>
+    <w:p>
+      <w:pPr>
+        <w:ind w:firstLine="567"/>
+        <w:jc w:val="both"/>
+      </w:pPr>
+      <w:r>
+        <w:rPr>
+          <w:rFonts w:cstheme="minorHAnsi"/>
+          <w:sz w:val="28"/>
+          <w:szCs w:val="28"/>
+        </w:rPr>
+        <w:t>после выбора соответствующего начального приближения</w:t>
+      </w:r>
+      <w:r>
+        <w:t xml:space="preserve"> </w:t>
+      </w:r>
+      <w:r>
+        <w:rPr>
+          <w:noProof/>
+          <w:lang w:eastAsia="ru-RU"/>
+        </w:rPr>
+        <w:drawing>
+          <wp:inline distT="0" distB="0" distL="0" distR="0">
+            <wp:extent cx="276225" cy="228600"/>
+            <wp:effectExtent l="0" t="0" r="9525" b="0"/>
+            <wp:docPr id="11" name="Рисунок 11" descr="https://sun9-44.userapi.com/c854528/v854528665/19d4a6/N3PfhsIkqBw.jpg"/>
+            <wp:cNvGraphicFramePr>
+              <a:graphicFrameLocks xmlns:a="http://schemas.openxmlformats.org/drawingml/2006/main" noChangeAspect="1"/>
+            </wp:cNvGraphicFramePr>
+            <a:graphic xmlns:a="http://schemas.openxmlformats.org/drawingml/2006/main">
+              <a:graphicData uri="http://schemas.openxmlformats.org/drawingml/2006/picture">
+                <pic:pic xmlns:pic="http://schemas.openxmlformats.org/drawingml/2006/picture">
+                  <pic:nvPicPr>
+                    <pic:cNvPr id="0" name="Picture 33" descr="https://sun9-44.userapi.com/c854528/v854528665/19d4a6/N3PfhsIkqBw.jpg"/>
+                    <pic:cNvPicPr>
+                      <a:picLocks noChangeAspect="1" noChangeArrowheads="1"/>
+                    </pic:cNvPicPr>
+                  </pic:nvPicPr>
+                  <pic:blipFill>
+                    <a:blip r:embed="rId14">
+                      <a:extLst>
+                        <a:ext uri="{28A0092B-C50C-407E-A947-70E740481C1C}">
+                          <a14:useLocalDpi xmlns:a14="http://schemas.microsoft.com/office/drawing/2010/main" val="0"/>
+                        </a:ext>
+                      </a:extLst>
+                    </a:blip>
+                    <a:srcRect/>
+                    <a:stretch>
+                      <a:fillRect/>
+                    </a:stretch>
+                  </pic:blipFill>
+                  <pic:spPr bwMode="auto">
+                    <a:xfrm>
+                      <a:off x="0" y="0"/>
+                      <a:ext cx="276225" cy="228600"/>
+                    </a:xfrm>
+                    <a:prstGeom prst="rect">
+                      <a:avLst/>
+                    </a:prstGeom>
+                    <a:noFill/>
+                    <a:ln>
+                      <a:noFill/>
+                    </a:ln>
+                  </pic:spPr>
+                </pic:pic>
+              </a:graphicData>
+            </a:graphic>
+          </wp:inline>
+        </w:drawing>
+      </w:r>
+      <w:r>
+        <w:t>.</w:t>
+      </w:r>
+    </w:p>
+    <w:p>
+      <w:pPr>
+        <w:ind w:firstLine="567"/>
+        <w:jc w:val="both"/>
+        <w:rPr>
+          <w:rFonts w:cstheme="minorHAnsi"/>
+          <w:sz w:val="28"/>
+          <w:szCs w:val="28"/>
+        </w:rPr>
+      </w:pPr>
+    </w:p>
+    <w:p>
+      <w:pPr>
+        <w:ind w:firstLine="567"/>
+        <w:jc w:val="both"/>
+        <w:rPr>
+          <w:rFonts w:cstheme="minorHAnsi"/>
+          <w:sz w:val="28"/>
+          <w:szCs w:val="28"/>
+          <w:lang w:val="en-US"/>
+        </w:rPr>
+      </w:pPr>
+      <w:r>
+        <w:rPr>
+          <w:rFonts w:cstheme="minorHAnsi"/>
+          <w:sz w:val="28"/>
+          <w:szCs w:val="28"/>
+        </w:rPr>
+        <w:lastRenderedPageBreak/>
+        <w:t>Метод Гаусса — Зейделя можно рассматривать как модификацию метода Якоби. Основная идея модификации со</w:t>
+      </w:r>
+      <w:r>
+        <w:rPr>
+          <w:rFonts w:cstheme="minorHAnsi"/>
+          <w:sz w:val="28"/>
+          <w:szCs w:val="28"/>
+        </w:rPr>
+        <w:t xml:space="preserve">стоит в том, что новые значения </w:t>
+      </w:r>
+      <w:r>
+        <w:rPr>
+          <w:noProof/>
+          <w:lang w:eastAsia="ru-RU"/>
+        </w:rPr>
+        <w:drawing>
+          <wp:inline distT="0" distB="0" distL="0" distR="0">
+            <wp:extent cx="257175" cy="228600"/>
+            <wp:effectExtent l="0" t="0" r="9525" b="0"/>
+            <wp:docPr id="12" name="Рисунок 12" descr="https://sun9-62.userapi.com/c854528/v854528665/19d4ad/FVgmPSyBlHY.jpg"/>
+            <wp:cNvGraphicFramePr>
+              <a:graphicFrameLocks xmlns:a="http://schemas.openxmlformats.org/drawingml/2006/main" noChangeAspect="1"/>
+            </wp:cNvGraphicFramePr>
+            <a:graphic xmlns:a="http://schemas.openxmlformats.org/drawingml/2006/main">
+              <a:graphicData uri="http://schemas.openxmlformats.org/drawingml/2006/picture">
+                <pic:pic xmlns:pic="http://schemas.openxmlformats.org/drawingml/2006/picture">
+                  <pic:nvPicPr>
+                    <pic:cNvPr id="0" name="Picture 35" descr="https://sun9-62.userapi.com/c854528/v854528665/19d4ad/FVgmPSyBlHY.jpg"/>
+                    <pic:cNvPicPr>
+                      <a:picLocks noChangeAspect="1" noChangeArrowheads="1"/>
+                    </pic:cNvPicPr>
+                  </pic:nvPicPr>
+                  <pic:blipFill>
+                    <a:blip r:embed="rId15">
+                      <a:extLst>
+                        <a:ext uri="{28A0092B-C50C-407E-A947-70E740481C1C}">
+                          <a14:useLocalDpi xmlns:a14="http://schemas.microsoft.com/office/drawing/2010/main" val="0"/>
+                        </a:ext>
+                      </a:extLst>
+                    </a:blip>
+                    <a:srcRect/>
+                    <a:stretch>
+                      <a:fillRect/>
+                    </a:stretch>
+                  </pic:blipFill>
+                  <pic:spPr bwMode="auto">
+                    <a:xfrm>
+                      <a:off x="0" y="0"/>
+                      <a:ext cx="257175" cy="228600"/>
+                    </a:xfrm>
+                    <a:prstGeom prst="rect">
+                      <a:avLst/>
+                    </a:prstGeom>
+                    <a:noFill/>
+                    <a:ln>
+                      <a:noFill/>
+                    </a:ln>
+                  </pic:spPr>
+                </pic:pic>
+              </a:graphicData>
+            </a:graphic>
+          </wp:inline>
+        </w:drawing>
+      </w:r>
+      <w:r>
+        <w:rPr>
+          <w:rFonts w:cstheme="minorHAnsi"/>
+          <w:sz w:val="28"/>
+          <w:szCs w:val="28"/>
+        </w:rPr>
+        <w:t>используются здесь сразу же по мере получения, в то время как в методе Якоби они не используются до следующей итераци</w:t>
+      </w:r>
+      <w:r>
+        <w:rPr>
+          <w:rFonts w:cstheme="minorHAnsi"/>
+          <w:sz w:val="28"/>
+          <w:szCs w:val="28"/>
+        </w:rPr>
+        <w:t>и.</w:t>
+      </w:r>
+    </w:p>
+    <w:p>
+      <w:pPr>
         <w:pStyle w:val="2"/>
         <w:numPr>
           <w:ilvl w:val="1"/>
@@ -2195,122 +2900,716 @@
     </w:p>
     <w:p>
       <w:pPr>
-        <w:rPr>
-          <w:sz w:val="28"/>
-        </w:rPr>
-      </w:pPr>
-    </w:p>
-    <w:p>
-      <w:pPr>
-        <w:rPr>
-          <w:sz w:val="28"/>
-        </w:rPr>
-      </w:pPr>
-    </w:p>
-    <w:p>
-      <w:pPr>
-        <w:rPr>
-          <w:sz w:val="28"/>
-        </w:rPr>
-      </w:pPr>
-    </w:p>
-    <w:p>
-      <w:pPr>
-        <w:rPr>
-          <w:sz w:val="28"/>
-        </w:rPr>
-      </w:pPr>
-    </w:p>
-    <w:p>
-      <w:pPr>
-        <w:rPr>
-          <w:sz w:val="28"/>
-        </w:rPr>
-      </w:pPr>
-    </w:p>
-    <w:p>
-      <w:pPr>
-        <w:rPr>
-          <w:sz w:val="28"/>
-        </w:rPr>
-      </w:pPr>
-    </w:p>
-    <w:p>
-      <w:pPr>
-        <w:rPr>
-          <w:sz w:val="28"/>
-        </w:rPr>
-      </w:pPr>
-    </w:p>
-    <w:p>
-      <w:pPr>
-        <w:rPr>
-          <w:sz w:val="28"/>
-        </w:rPr>
-      </w:pPr>
-    </w:p>
-    <w:p>
-      <w:pPr>
-        <w:rPr>
-          <w:sz w:val="28"/>
-        </w:rPr>
-      </w:pPr>
-    </w:p>
-    <w:p>
-      <w:pPr>
-        <w:rPr>
-          <w:sz w:val="28"/>
-        </w:rPr>
-      </w:pPr>
-    </w:p>
-    <w:p>
-      <w:pPr>
-        <w:rPr>
-          <w:sz w:val="28"/>
-        </w:rPr>
-      </w:pPr>
-    </w:p>
-    <w:p>
-      <w:pPr>
-        <w:rPr>
-          <w:sz w:val="28"/>
-        </w:rPr>
-      </w:pPr>
-    </w:p>
-    <w:p>
-      <w:pPr>
-        <w:rPr>
-          <w:sz w:val="28"/>
-        </w:rPr>
-      </w:pPr>
-    </w:p>
-    <w:p>
-      <w:pPr>
-        <w:rPr>
-          <w:sz w:val="28"/>
-        </w:rPr>
-      </w:pPr>
-    </w:p>
-    <w:p>
-      <w:pPr>
-        <w:rPr>
-          <w:sz w:val="28"/>
-        </w:rPr>
-      </w:pPr>
-    </w:p>
-    <w:p>
-      <w:pPr>
-        <w:rPr>
-          <w:sz w:val="28"/>
-        </w:rPr>
-      </w:pPr>
-    </w:p>
-    <w:p>
-      <w:pPr>
-        <w:rPr>
-          <w:sz w:val="28"/>
-        </w:rPr>
-      </w:pPr>
+        <w:ind w:firstLine="567"/>
+        <w:rPr>
+          <w:sz w:val="28"/>
+        </w:rPr>
+      </w:pPr>
+      <w:r>
+        <w:rPr>
+          <w:sz w:val="28"/>
+        </w:rPr>
+        <w:t>CUDA (</w:t>
+      </w:r>
+      <w:proofErr w:type="spellStart"/>
+      <w:r>
+        <w:rPr>
+          <w:sz w:val="28"/>
+        </w:rPr>
+        <w:t>Compute</w:t>
+      </w:r>
+      <w:proofErr w:type="spellEnd"/>
+      <w:r>
+        <w:rPr>
+          <w:sz w:val="28"/>
+        </w:rPr>
+        <w:t xml:space="preserve"> </w:t>
+      </w:r>
+      <w:proofErr w:type="spellStart"/>
+      <w:r>
+        <w:rPr>
+          <w:sz w:val="28"/>
+        </w:rPr>
+        <w:t>Unified</w:t>
+      </w:r>
+      <w:proofErr w:type="spellEnd"/>
+      <w:r>
+        <w:rPr>
+          <w:sz w:val="28"/>
+        </w:rPr>
+        <w:t xml:space="preserve"> </w:t>
+      </w:r>
+      <w:proofErr w:type="spellStart"/>
+      <w:r>
+        <w:rPr>
+          <w:sz w:val="28"/>
+        </w:rPr>
+        <w:t>Device</w:t>
+      </w:r>
+      <w:proofErr w:type="spellEnd"/>
+      <w:r>
+        <w:rPr>
+          <w:sz w:val="28"/>
+        </w:rPr>
+        <w:t xml:space="preserve"> </w:t>
+      </w:r>
+      <w:proofErr w:type="spellStart"/>
+      <w:r>
+        <w:rPr>
+          <w:sz w:val="28"/>
+        </w:rPr>
+        <w:t>Architecture</w:t>
+      </w:r>
+      <w:proofErr w:type="spellEnd"/>
+      <w:r>
+        <w:rPr>
+          <w:sz w:val="28"/>
+        </w:rPr>
+        <w:t xml:space="preserve">) — программно-аппаратная архитектура параллельных вычислений, которая позволяет существенно увеличить вычислительную производительность благодаря использованию графических процессоров фирмы </w:t>
+      </w:r>
+      <w:proofErr w:type="spellStart"/>
+      <w:r>
+        <w:rPr>
+          <w:sz w:val="28"/>
+        </w:rPr>
+        <w:t>Nvidia</w:t>
+      </w:r>
+      <w:proofErr w:type="spellEnd"/>
+      <w:r>
+        <w:rPr>
+          <w:sz w:val="28"/>
+        </w:rPr>
+        <w:t>.</w:t>
+      </w:r>
+    </w:p>
+    <w:p>
+      <w:pPr>
+        <w:ind w:firstLine="567"/>
+        <w:rPr>
+          <w:sz w:val="28"/>
+        </w:rPr>
+      </w:pPr>
+      <w:r>
+        <w:rPr>
+          <w:sz w:val="28"/>
+        </w:rPr>
+        <w:t xml:space="preserve">CUDA SDK позволяет программистам реализовывать на специальных упрощённых диалектах языков программирования Си, C++ и Фортран алгоритмы, выполнимые на графических </w:t>
+      </w:r>
+      <w:r>
+        <w:rPr>
+          <w:sz w:val="28"/>
+        </w:rPr>
+        <w:t xml:space="preserve">и тензорных процессорах </w:t>
+      </w:r>
+      <w:proofErr w:type="spellStart"/>
+      <w:r>
+        <w:rPr>
+          <w:sz w:val="28"/>
+        </w:rPr>
+        <w:t>Nvidia</w:t>
+      </w:r>
+      <w:proofErr w:type="spellEnd"/>
+      <w:r>
+        <w:rPr>
+          <w:sz w:val="28"/>
+        </w:rPr>
+        <w:t xml:space="preserve">. Архитектура CUDA даёт разработчику возможность по своему усмотрению организовывать доступ к набору инструкций графического или тензорного ускорителя и управлять его памятью. Функции, ускоренные при помощи CUDA, можно вызывать из различных языков, в </w:t>
+      </w:r>
+      <w:proofErr w:type="spellStart"/>
+      <w:r>
+        <w:rPr>
+          <w:sz w:val="28"/>
+        </w:rPr>
+        <w:t>т.ч</w:t>
+      </w:r>
+      <w:proofErr w:type="spellEnd"/>
+      <w:r>
+        <w:rPr>
+          <w:sz w:val="28"/>
+        </w:rPr>
+        <w:t>.</w:t>
+      </w:r>
+      <w:r>
+        <w:rPr>
+          <w:sz w:val="28"/>
+        </w:rPr>
+        <w:t xml:space="preserve"> </w:t>
+      </w:r>
+      <w:proofErr w:type="spellStart"/>
+      <w:r>
+        <w:rPr>
+          <w:sz w:val="28"/>
+        </w:rPr>
+        <w:t>Python</w:t>
+      </w:r>
+      <w:proofErr w:type="spellEnd"/>
+      <w:r>
+        <w:rPr>
+          <w:sz w:val="28"/>
+        </w:rPr>
+        <w:t>, MATLAB</w:t>
+      </w:r>
+      <w:r>
+        <w:rPr>
+          <w:sz w:val="28"/>
+        </w:rPr>
+        <w:t xml:space="preserve"> и т.п.</w:t>
+      </w:r>
+    </w:p>
+    <w:p>
+      <w:pPr>
+        <w:ind w:firstLine="567"/>
+        <w:rPr>
+          <w:sz w:val="28"/>
+        </w:rPr>
+      </w:pPr>
+      <w:r>
+        <w:rPr>
+          <w:sz w:val="28"/>
+        </w:rPr>
+        <w:t xml:space="preserve">Первоначальная версия CUDA SDK была представлена 15 февраля 2007 года. В основе интерфейса программирования приложений CUDA лежит язык Си с некоторыми расширениями. Для успешной трансляции кода на этом языке в состав CUDA SDK входит собственный Си-компилятор командной строки </w:t>
+      </w:r>
+      <w:proofErr w:type="spellStart"/>
+      <w:r>
+        <w:rPr>
+          <w:sz w:val="28"/>
+        </w:rPr>
+        <w:t>nvcc</w:t>
+      </w:r>
+      <w:proofErr w:type="spellEnd"/>
+      <w:r>
+        <w:rPr>
+          <w:sz w:val="28"/>
+        </w:rPr>
+        <w:t xml:space="preserve"> компании </w:t>
+      </w:r>
+      <w:proofErr w:type="spellStart"/>
+      <w:r>
+        <w:rPr>
+          <w:sz w:val="28"/>
+        </w:rPr>
+        <w:t>Nvidia</w:t>
+      </w:r>
+      <w:proofErr w:type="spellEnd"/>
+      <w:r>
+        <w:rPr>
+          <w:sz w:val="28"/>
+        </w:rPr>
+        <w:t xml:space="preserve">. Компилятор </w:t>
+      </w:r>
+      <w:proofErr w:type="spellStart"/>
+      <w:r>
+        <w:rPr>
+          <w:sz w:val="28"/>
+        </w:rPr>
+        <w:t>nvcc</w:t>
+      </w:r>
+      <w:proofErr w:type="spellEnd"/>
+      <w:r>
+        <w:rPr>
+          <w:sz w:val="28"/>
+        </w:rPr>
+        <w:t xml:space="preserve"> создан на основе открытого компилятора Open64 и предназначен для трансляции </w:t>
+      </w:r>
+      <w:proofErr w:type="spellStart"/>
+      <w:r>
+        <w:rPr>
+          <w:sz w:val="28"/>
+        </w:rPr>
+        <w:t>host</w:t>
+      </w:r>
+      <w:proofErr w:type="spellEnd"/>
+      <w:r>
+        <w:rPr>
+          <w:sz w:val="28"/>
+        </w:rPr>
+        <w:t xml:space="preserve">-кода (главного, управляющего кода) и </w:t>
+      </w:r>
+      <w:proofErr w:type="spellStart"/>
+      <w:r>
+        <w:rPr>
+          <w:sz w:val="28"/>
+        </w:rPr>
+        <w:t>device</w:t>
+      </w:r>
+      <w:proofErr w:type="spellEnd"/>
+      <w:r>
+        <w:rPr>
+          <w:sz w:val="28"/>
+        </w:rPr>
+        <w:t>-кода (аппаратного кода) (файлов с расширением .</w:t>
+      </w:r>
+      <w:proofErr w:type="spellStart"/>
+      <w:r>
+        <w:rPr>
+          <w:sz w:val="28"/>
+        </w:rPr>
+        <w:t>cu</w:t>
+      </w:r>
+      <w:proofErr w:type="spellEnd"/>
+      <w:r>
+        <w:rPr>
+          <w:sz w:val="28"/>
+        </w:rPr>
+        <w:t xml:space="preserve">) в объектные файлы, пригодные в процессе сборки конечной программы или библиотеки в любой среде программирования, например, в </w:t>
+      </w:r>
+      <w:proofErr w:type="spellStart"/>
+      <w:r>
+        <w:rPr>
+          <w:sz w:val="28"/>
+        </w:rPr>
+        <w:t>NetBeans</w:t>
+      </w:r>
+      <w:proofErr w:type="spellEnd"/>
+      <w:r>
+        <w:rPr>
+          <w:sz w:val="28"/>
+        </w:rPr>
+        <w:t>.</w:t>
+      </w:r>
+    </w:p>
+    <w:p>
+      <w:pPr>
+        <w:ind w:firstLine="567"/>
+        <w:rPr>
+          <w:sz w:val="28"/>
+        </w:rPr>
+      </w:pPr>
+      <w:r>
+        <w:rPr>
+          <w:sz w:val="28"/>
+        </w:rPr>
+        <w:t xml:space="preserve">В архитектуре CUDA используется модель памяти </w:t>
+      </w:r>
+      <w:proofErr w:type="spellStart"/>
+      <w:r>
+        <w:rPr>
+          <w:sz w:val="28"/>
+        </w:rPr>
+        <w:t>грид</w:t>
+      </w:r>
+      <w:proofErr w:type="spellEnd"/>
+      <w:r>
+        <w:rPr>
+          <w:sz w:val="28"/>
+        </w:rPr>
+        <w:t xml:space="preserve">, кластерное моделирование потоков и SIMD-инструкции. Применима не только для высокопроизводительных графических вычислений, но и для различных научных вычислений с использованием видеокарт </w:t>
+      </w:r>
+      <w:proofErr w:type="spellStart"/>
+      <w:r>
+        <w:rPr>
+          <w:sz w:val="28"/>
+        </w:rPr>
+        <w:t>nVidia</w:t>
+      </w:r>
+      <w:proofErr w:type="spellEnd"/>
+      <w:r>
+        <w:rPr>
+          <w:sz w:val="28"/>
+        </w:rPr>
+        <w:t xml:space="preserve">. Учёные и исследователи широко используют CUDA в различных областях, включая астрофизику, вычислительную биологию и химию, моделирование динамики жидкостей, электромагнитных взаимодействий, компьютерную томографию, сейсмический анализ и многое другое. В CUDA имеется возможность подключения к приложениям, использующим </w:t>
+      </w:r>
+      <w:proofErr w:type="spellStart"/>
+      <w:r>
+        <w:rPr>
+          <w:sz w:val="28"/>
+        </w:rPr>
+        <w:t>OpenGL</w:t>
+      </w:r>
+      <w:proofErr w:type="spellEnd"/>
+      <w:r>
+        <w:rPr>
+          <w:sz w:val="28"/>
+        </w:rPr>
+        <w:t xml:space="preserve"> и Direct3D. CUDA — кроссплатформенное программное обеспечение для таких операционных систем, как </w:t>
+      </w:r>
+      <w:proofErr w:type="spellStart"/>
+      <w:r>
+        <w:rPr>
+          <w:sz w:val="28"/>
+        </w:rPr>
+        <w:t>Linux</w:t>
+      </w:r>
+      <w:proofErr w:type="spellEnd"/>
+      <w:r>
+        <w:rPr>
+          <w:sz w:val="28"/>
+        </w:rPr>
+        <w:t xml:space="preserve">, </w:t>
+      </w:r>
+      <w:proofErr w:type="spellStart"/>
+      <w:r>
+        <w:rPr>
+          <w:sz w:val="28"/>
+        </w:rPr>
+        <w:t>Mac</w:t>
+      </w:r>
+      <w:proofErr w:type="spellEnd"/>
+      <w:r>
+        <w:rPr>
+          <w:sz w:val="28"/>
+        </w:rPr>
+        <w:t xml:space="preserve"> OS X и </w:t>
+      </w:r>
+      <w:proofErr w:type="spellStart"/>
+      <w:r>
+        <w:rPr>
+          <w:sz w:val="28"/>
+        </w:rPr>
+        <w:t>Windows</w:t>
+      </w:r>
+      <w:proofErr w:type="spellEnd"/>
+      <w:r>
+        <w:rPr>
+          <w:sz w:val="28"/>
+        </w:rPr>
+        <w:t>.</w:t>
+      </w:r>
+    </w:p>
+    <w:p>
+      <w:pPr>
+        <w:ind w:firstLine="567"/>
+        <w:rPr>
+          <w:sz w:val="28"/>
+        </w:rPr>
+      </w:pPr>
+      <w:r>
+        <w:rPr>
+          <w:sz w:val="28"/>
+        </w:rPr>
+        <w:t xml:space="preserve">22 марта 2010 года </w:t>
+      </w:r>
+      <w:proofErr w:type="spellStart"/>
+      <w:r>
+        <w:rPr>
+          <w:sz w:val="28"/>
+        </w:rPr>
+        <w:t>nVidia</w:t>
+      </w:r>
+      <w:proofErr w:type="spellEnd"/>
+      <w:r>
+        <w:rPr>
+          <w:sz w:val="28"/>
+        </w:rPr>
+        <w:t xml:space="preserve"> выпустила CUDA </w:t>
+      </w:r>
+      <w:proofErr w:type="spellStart"/>
+      <w:r>
+        <w:rPr>
+          <w:sz w:val="28"/>
+        </w:rPr>
+        <w:t>Toolkit</w:t>
+      </w:r>
+      <w:proofErr w:type="spellEnd"/>
+      <w:r>
+        <w:rPr>
+          <w:sz w:val="28"/>
+        </w:rPr>
+        <w:t xml:space="preserve"> 3.0, котор</w:t>
+      </w:r>
+      <w:r>
+        <w:rPr>
+          <w:sz w:val="28"/>
+        </w:rPr>
+        <w:t xml:space="preserve">ый содержал поддержку </w:t>
+      </w:r>
+      <w:proofErr w:type="spellStart"/>
+      <w:r>
+        <w:rPr>
+          <w:sz w:val="28"/>
+        </w:rPr>
+        <w:t>OpenCL</w:t>
+      </w:r>
+      <w:proofErr w:type="spellEnd"/>
+      <w:r>
+        <w:rPr>
+          <w:sz w:val="28"/>
+        </w:rPr>
+        <w:t>.</w:t>
+      </w:r>
+    </w:p>
+    <w:p>
+      <w:pPr>
+        <w:ind w:firstLine="567"/>
+        <w:rPr>
+          <w:sz w:val="28"/>
+        </w:rPr>
+      </w:pPr>
+      <w:r>
+        <w:rPr>
+          <w:sz w:val="28"/>
+        </w:rPr>
+        <w:t xml:space="preserve">Платформа CUDA впервые появились на рынке с выходом чипа NVIDIA восьмого поколения G80 и стала присутствовать во всех последующих сериях графических чипов, которые используются в семействах ускорителей </w:t>
+      </w:r>
+      <w:proofErr w:type="spellStart"/>
+      <w:r>
+        <w:rPr>
+          <w:sz w:val="28"/>
+        </w:rPr>
+        <w:t>GeForce</w:t>
+      </w:r>
+      <w:proofErr w:type="spellEnd"/>
+      <w:r>
+        <w:rPr>
+          <w:sz w:val="28"/>
+        </w:rPr>
+        <w:t xml:space="preserve">, </w:t>
+      </w:r>
+      <w:proofErr w:type="spellStart"/>
+      <w:r>
+        <w:rPr>
+          <w:sz w:val="28"/>
+        </w:rPr>
+        <w:t>Quadro</w:t>
+      </w:r>
+      <w:proofErr w:type="spellEnd"/>
+      <w:r>
+        <w:rPr>
+          <w:sz w:val="28"/>
+        </w:rPr>
+        <w:t xml:space="preserve"> и </w:t>
+      </w:r>
+      <w:proofErr w:type="spellStart"/>
+      <w:r>
+        <w:rPr>
+          <w:sz w:val="28"/>
+        </w:rPr>
+        <w:t>NVidia</w:t>
+      </w:r>
+      <w:proofErr w:type="spellEnd"/>
+      <w:r>
+        <w:rPr>
+          <w:sz w:val="28"/>
+        </w:rPr>
+        <w:t xml:space="preserve"> </w:t>
+      </w:r>
+      <w:proofErr w:type="spellStart"/>
+      <w:r>
+        <w:rPr>
+          <w:sz w:val="28"/>
+        </w:rPr>
+        <w:t>Tesla</w:t>
+      </w:r>
+      <w:proofErr w:type="spellEnd"/>
+      <w:r>
+        <w:rPr>
+          <w:sz w:val="28"/>
+        </w:rPr>
+        <w:t>.</w:t>
+      </w:r>
+    </w:p>
+    <w:p>
+      <w:pPr>
+        <w:ind w:firstLine="567"/>
+        <w:rPr>
+          <w:sz w:val="28"/>
+        </w:rPr>
+      </w:pPr>
+    </w:p>
+    <w:p>
+      <w:pPr>
+        <w:ind w:firstLine="567"/>
+        <w:rPr>
+          <w:sz w:val="28"/>
+        </w:rPr>
+      </w:pPr>
+      <w:r>
+        <w:rPr>
+          <w:sz w:val="28"/>
+        </w:rPr>
+        <w:t xml:space="preserve">Первая серия оборудования, поддерживающая CUDA SDK, G8x, имела 32-битный векторный процессор одинарной точности, использующий CUDA SDK как API (CUDA поддерживает тип </w:t>
+      </w:r>
+      <w:proofErr w:type="spellStart"/>
+      <w:r>
+        <w:rPr>
+          <w:sz w:val="28"/>
+        </w:rPr>
+        <w:t>double</w:t>
+      </w:r>
+      <w:proofErr w:type="spellEnd"/>
+      <w:r>
+        <w:rPr>
+          <w:sz w:val="28"/>
+        </w:rPr>
+        <w:t xml:space="preserve"> языка Си, однако сейчас его точность понижена до 32-битного с плавающей запятой). Более поздние процессоры GT200 имеют поддержку 64-битной точности (только для SFU), но производительность значительно хуже, чем для 32-битной точности (из-за того, что SFU всего два на каждый потоковый мультипроцессор, а скалярных процессоров — восемь). Графический процессор организует аппаратную </w:t>
+      </w:r>
+      <w:proofErr w:type="spellStart"/>
+      <w:r>
+        <w:rPr>
+          <w:sz w:val="28"/>
+        </w:rPr>
+        <w:t>многопоточность</w:t>
+      </w:r>
+      <w:proofErr w:type="spellEnd"/>
+      <w:r>
+        <w:rPr>
+          <w:sz w:val="28"/>
+        </w:rPr>
+        <w:t xml:space="preserve">, что позволяет задействовать все ресурсы графического процессора. Таким образом, открывается перспектива переложить функции физического ускорителя на графический ускоритель (пример реализации — </w:t>
+      </w:r>
+      <w:proofErr w:type="spellStart"/>
+      <w:r>
+        <w:rPr>
+          <w:sz w:val="28"/>
+        </w:rPr>
+        <w:t>PhysX</w:t>
+      </w:r>
+      <w:proofErr w:type="spellEnd"/>
+      <w:r>
+        <w:rPr>
+          <w:sz w:val="28"/>
+        </w:rPr>
+        <w:t>). Также открываются широкие возможности использования графического оборудования компьютера для выполнения сложных неграфических вычислений: например, в вычислительной биологии и в иных отраслях науки.</w:t>
+      </w:r>
+    </w:p>
+    <w:p>
+      <w:pPr>
+        <w:rPr>
+          <w:sz w:val="28"/>
+        </w:rPr>
+      </w:pPr>
+      <w:r>
+        <w:rPr>
+          <w:sz w:val="28"/>
+        </w:rPr>
+        <w:t>По сравнению с традиционным подходом к организации вычислений общего назначения посредством возможностей графических API, у архитектуры CUDA отмечают следующ</w:t>
+      </w:r>
+      <w:r>
+        <w:rPr>
+          <w:sz w:val="28"/>
+        </w:rPr>
+        <w:t>ие преимущества в этой области:</w:t>
+      </w:r>
+    </w:p>
+    <w:p>
+      <w:pPr>
+        <w:pStyle w:val="aa"/>
+        <w:numPr>
+          <w:ilvl w:val="0"/>
+          <w:numId w:val="30"/>
+        </w:numPr>
+        <w:rPr>
+          <w:sz w:val="28"/>
+        </w:rPr>
+      </w:pPr>
+      <w:r>
+        <w:rPr>
+          <w:sz w:val="28"/>
+        </w:rPr>
+        <w:t>Интерфейс программирования приложений CUDA (CUDA API) основан на стандартном языке программирования Си с некоторыми ограничениями. По мнению разработчиков, это должно упростить и сгладить пр</w:t>
+      </w:r>
+      <w:r>
+        <w:rPr>
+          <w:sz w:val="28"/>
+        </w:rPr>
+        <w:t>оцесс изучения архитектуры CUDA</w:t>
+      </w:r>
+    </w:p>
+    <w:p>
+      <w:pPr>
+        <w:pStyle w:val="aa"/>
+        <w:numPr>
+          <w:ilvl w:val="0"/>
+          <w:numId w:val="30"/>
+        </w:numPr>
+        <w:rPr>
+          <w:sz w:val="28"/>
+        </w:rPr>
+      </w:pPr>
+      <w:r>
+        <w:rPr>
+          <w:sz w:val="28"/>
+        </w:rPr>
+        <w:t>Разделяемая между потоками память (</w:t>
+      </w:r>
+      <w:proofErr w:type="spellStart"/>
+      <w:r>
+        <w:rPr>
+          <w:sz w:val="28"/>
+        </w:rPr>
+        <w:t>shared</w:t>
+      </w:r>
+      <w:proofErr w:type="spellEnd"/>
+      <w:r>
+        <w:rPr>
+          <w:sz w:val="28"/>
+        </w:rPr>
+        <w:t xml:space="preserve"> </w:t>
+      </w:r>
+      <w:proofErr w:type="spellStart"/>
+      <w:r>
+        <w:rPr>
+          <w:sz w:val="28"/>
+        </w:rPr>
+        <w:t>memory</w:t>
+      </w:r>
+      <w:proofErr w:type="spellEnd"/>
+      <w:r>
+        <w:rPr>
+          <w:sz w:val="28"/>
+        </w:rPr>
+        <w:t>) размером в 16 Кб может быть использована под организованный пользователем кэш с более широкой полосой пропускания, чем при выборке из обычных текстур</w:t>
+      </w:r>
+    </w:p>
+    <w:p>
+      <w:pPr>
+        <w:pStyle w:val="aa"/>
+        <w:numPr>
+          <w:ilvl w:val="0"/>
+          <w:numId w:val="30"/>
+        </w:numPr>
+        <w:rPr>
+          <w:sz w:val="28"/>
+        </w:rPr>
+      </w:pPr>
+      <w:r>
+        <w:rPr>
+          <w:sz w:val="28"/>
+        </w:rPr>
+        <w:t>Более эффективные транзакции между памятью центрального процессора и видеопамятью</w:t>
+      </w:r>
+    </w:p>
+    <w:p>
+      <w:pPr>
+        <w:pStyle w:val="aa"/>
+        <w:numPr>
+          <w:ilvl w:val="0"/>
+          <w:numId w:val="30"/>
+        </w:numPr>
+        <w:rPr>
+          <w:sz w:val="28"/>
+        </w:rPr>
+      </w:pPr>
+      <w:r>
+        <w:rPr>
+          <w:sz w:val="28"/>
+        </w:rPr>
+        <w:t>Полная аппаратная поддержка целочисленных и побитовых операций</w:t>
+      </w:r>
+    </w:p>
+    <w:p>
+      <w:pPr>
+        <w:pStyle w:val="aa"/>
+        <w:numPr>
+          <w:ilvl w:val="0"/>
+          <w:numId w:val="30"/>
+        </w:numPr>
+        <w:rPr>
+          <w:sz w:val="28"/>
+        </w:rPr>
+      </w:pPr>
+      <w:r>
+        <w:rPr>
+          <w:sz w:val="28"/>
+        </w:rPr>
+        <w:t>Поддержка компиляции кода GPU сред</w:t>
+      </w:r>
+      <w:r>
+        <w:rPr>
+          <w:sz w:val="28"/>
+        </w:rPr>
+        <w:t>ствами открытого проекта LLVM</w:t>
+      </w:r>
     </w:p>
     <w:p>
       <w:pPr>
@@ -2377,6 +3676,8 @@
         </w:rPr>
         <w:tab/>
       </w:r>
+      <w:bookmarkStart w:id="0" w:name="_GoBack"/>
+      <w:bookmarkEnd w:id="0"/>
     </w:p>
     <w:p>
       <w:pPr>
@@ -2394,6 +3695,7 @@
         <w:rPr>
           <w:i w:val="0"/>
         </w:rPr>
+        <w:lastRenderedPageBreak/>
         <w:t>Основная часть</w:t>
       </w:r>
     </w:p>
@@ -2539,7 +3841,6 @@
         <w:rPr>
           <w:rFonts w:ascii="Times New Roman" w:eastAsia="Calibri" w:hAnsi="Times New Roman"/>
         </w:rPr>
-        <w:lastRenderedPageBreak/>
         <w:t xml:space="preserve">Вывод </w:t>
       </w:r>
     </w:p>
@@ -2861,7 +4162,7 @@
         </w:rPr>
         <w:t xml:space="preserve">Числовые ряды [Электронный ресурс]: Студенческая библиотека онлайн – режим доступа к библиотеке: </w:t>
       </w:r>
-      <w:hyperlink r:id="rId8" w:history="1">
+      <w:hyperlink r:id="rId16" w:history="1">
         <w:r>
           <w:rPr>
             <w:rStyle w:val="af3"/>
@@ -2897,6 +4198,7 @@
           <w:szCs w:val="20"/>
           <w:shd w:val="clear" w:color="auto" w:fill="FFFFFF"/>
         </w:rPr>
+        <w:lastRenderedPageBreak/>
         <w:t>Свободная энциклопедия Википедия, статья "</w:t>
       </w:r>
       <w:r>
@@ -2946,7 +4248,7 @@
         </w:rPr>
         <w:t xml:space="preserve">: </w:t>
       </w:r>
-      <w:hyperlink r:id="rId9" w:history="1">
+      <w:hyperlink r:id="rId17" w:history="1">
         <w:r>
           <w:rPr>
             <w:rStyle w:val="af3"/>
@@ -3031,7 +4333,7 @@
         </w:rPr>
         <w:t xml:space="preserve">: </w:t>
       </w:r>
-      <w:hyperlink r:id="rId10" w:history="1">
+      <w:hyperlink r:id="rId18" w:history="1">
         <w:r>
           <w:rPr>
             <w:rStyle w:val="af3"/>
@@ -3371,7 +4673,7 @@
       </w:pPr>
     </w:p>
     <w:sectPr>
-      <w:footerReference w:type="default" r:id="rId11"/>
+      <w:footerReference w:type="default" r:id="rId19"/>
       <w:pgSz w:w="11906" w:h="16838"/>
       <w:pgMar w:top="1134" w:right="850" w:bottom="1134" w:left="1701" w:header="708" w:footer="708" w:gutter="0"/>
       <w:cols w:space="708"/>
@@ -3430,7 +4732,7 @@
           <w:rPr>
             <w:noProof/>
           </w:rPr>
-          <w:t>7</w:t>
+          <w:t>5</w:t>
         </w:r>
         <w:r>
           <w:fldChar w:fldCharType="end"/>
@@ -3463,6 +4765,119 @@
 <file path=word/numbering.xml><?xml version="1.0" encoding="utf-8"?>
 <w:numbering xmlns:wpc="http://schemas.microsoft.com/office/word/2010/wordprocessingCanvas" xmlns:cx="http://schemas.microsoft.com/office/drawing/2014/chartex" xmlns:cx1="http://schemas.microsoft.com/office/drawing/2015/9/8/chartex" xmlns:mc="http://schemas.openxmlformats.org/markup-compatibility/2006" xmlns:o="urn:schemas-microsoft-com:office:office" xmlns:r="http://schemas.openxmlformats.org/officeDocument/2006/relationships" xmlns:m="http://schemas.openxmlformats.org/officeDocument/2006/math" xmlns:v="urn:schemas-microsoft-com:vml" xmlns:wp14="http://schemas.microsoft.com/office/word/2010/wordprocessingDrawing" xmlns:wp="http://schemas.openxmlformats.org/drawingml/2006/wordprocessingDrawing" xmlns:w10="urn:schemas-microsoft-com:office:word" xmlns:w="http://schemas.openxmlformats.org/wordprocessingml/2006/main" xmlns:w14="http://schemas.microsoft.com/office/word/2010/wordml" xmlns:w15="http://schemas.microsoft.com/office/word/2012/wordml" xmlns:w16se="http://schemas.microsoft.com/office/word/2015/wordml/symex" xmlns:wpg="http://schemas.microsoft.com/office/word/2010/wordprocessingGroup" xmlns:wpi="http://schemas.microsoft.com/office/word/2010/wordprocessingInk" xmlns:wne="http://schemas.microsoft.com/office/word/2006/wordml" xmlns:wps="http://schemas.microsoft.com/office/word/2010/wordprocessingShape" mc:Ignorable="w14 w15 w16se wp14">
   <w:abstractNum w:abstractNumId="0" w15:restartNumberingAfterBreak="0">
+    <w:nsid w:val="06D139CE"/>
+    <w:multiLevelType w:val="hybridMultilevel"/>
+    <w:tmpl w:val="8A6821F4"/>
+    <w:lvl w:ilvl="0" w:tplc="04190001">
+      <w:start w:val="1"/>
+      <w:numFmt w:val="bullet"/>
+      <w:lvlText w:val=""/>
+      <w:lvlJc w:val="left"/>
+      <w:pPr>
+        <w:ind w:left="720" w:hanging="360"/>
+      </w:pPr>
+      <w:rPr>
+        <w:rFonts w:ascii="Symbol" w:hAnsi="Symbol" w:hint="default"/>
+      </w:rPr>
+    </w:lvl>
+    <w:lvl w:ilvl="1" w:tplc="04190003" w:tentative="1">
+      <w:start w:val="1"/>
+      <w:numFmt w:val="bullet"/>
+      <w:lvlText w:val="o"/>
+      <w:lvlJc w:val="left"/>
+      <w:pPr>
+        <w:ind w:left="1440" w:hanging="360"/>
+      </w:pPr>
+      <w:rPr>
+        <w:rFonts w:ascii="Courier New" w:hAnsi="Courier New" w:cs="Courier New" w:hint="default"/>
+      </w:rPr>
+    </w:lvl>
+    <w:lvl w:ilvl="2" w:tplc="04190005" w:tentative="1">
+      <w:start w:val="1"/>
+      <w:numFmt w:val="bullet"/>
+      <w:lvlText w:val=""/>
+      <w:lvlJc w:val="left"/>
+      <w:pPr>
+        <w:ind w:left="2160" w:hanging="360"/>
+      </w:pPr>
+      <w:rPr>
+        <w:rFonts w:ascii="Wingdings" w:hAnsi="Wingdings" w:hint="default"/>
+      </w:rPr>
+    </w:lvl>
+    <w:lvl w:ilvl="3" w:tplc="04190001" w:tentative="1">
+      <w:start w:val="1"/>
+      <w:numFmt w:val="bullet"/>
+      <w:lvlText w:val=""/>
+      <w:lvlJc w:val="left"/>
+      <w:pPr>
+        <w:ind w:left="2880" w:hanging="360"/>
+      </w:pPr>
+      <w:rPr>
+        <w:rFonts w:ascii="Symbol" w:hAnsi="Symbol" w:hint="default"/>
+      </w:rPr>
+    </w:lvl>
+    <w:lvl w:ilvl="4" w:tplc="04190003" w:tentative="1">
+      <w:start w:val="1"/>
+      <w:numFmt w:val="bullet"/>
+      <w:lvlText w:val="o"/>
+      <w:lvlJc w:val="left"/>
+      <w:pPr>
+        <w:ind w:left="3600" w:hanging="360"/>
+      </w:pPr>
+      <w:rPr>
+        <w:rFonts w:ascii="Courier New" w:hAnsi="Courier New" w:cs="Courier New" w:hint="default"/>
+      </w:rPr>
+    </w:lvl>
+    <w:lvl w:ilvl="5" w:tplc="04190005" w:tentative="1">
+      <w:start w:val="1"/>
+      <w:numFmt w:val="bullet"/>
+      <w:lvlText w:val=""/>
+      <w:lvlJc w:val="left"/>
+      <w:pPr>
+        <w:ind w:left="4320" w:hanging="360"/>
+      </w:pPr>
+      <w:rPr>
+        <w:rFonts w:ascii="Wingdings" w:hAnsi="Wingdings" w:hint="default"/>
+      </w:rPr>
+    </w:lvl>
+    <w:lvl w:ilvl="6" w:tplc="04190001" w:tentative="1">
+      <w:start w:val="1"/>
+      <w:numFmt w:val="bullet"/>
+      <w:lvlText w:val=""/>
+      <w:lvlJc w:val="left"/>
+      <w:pPr>
+        <w:ind w:left="5040" w:hanging="360"/>
+      </w:pPr>
+      <w:rPr>
+        <w:rFonts w:ascii="Symbol" w:hAnsi="Symbol" w:hint="default"/>
+      </w:rPr>
+    </w:lvl>
+    <w:lvl w:ilvl="7" w:tplc="04190003" w:tentative="1">
+      <w:start w:val="1"/>
+      <w:numFmt w:val="bullet"/>
+      <w:lvlText w:val="o"/>
+      <w:lvlJc w:val="left"/>
+      <w:pPr>
+        <w:ind w:left="5760" w:hanging="360"/>
+      </w:pPr>
+      <w:rPr>
+        <w:rFonts w:ascii="Courier New" w:hAnsi="Courier New" w:cs="Courier New" w:hint="default"/>
+      </w:rPr>
+    </w:lvl>
+    <w:lvl w:ilvl="8" w:tplc="04190005" w:tentative="1">
+      <w:start w:val="1"/>
+      <w:numFmt w:val="bullet"/>
+      <w:lvlText w:val=""/>
+      <w:lvlJc w:val="left"/>
+      <w:pPr>
+        <w:ind w:left="6480" w:hanging="360"/>
+      </w:pPr>
+      <w:rPr>
+        <w:rFonts w:ascii="Wingdings" w:hAnsi="Wingdings" w:hint="default"/>
+      </w:rPr>
+    </w:lvl>
+  </w:abstractNum>
+  <w:abstractNum w:abstractNumId="1" w15:restartNumberingAfterBreak="0">
     <w:nsid w:val="06F645E9"/>
     <w:multiLevelType w:val="multilevel"/>
     <w:tmpl w:val="F178498E"/>
@@ -3583,7 +4998,7 @@
       </w:rPr>
     </w:lvl>
   </w:abstractNum>
-  <w:abstractNum w:abstractNumId="1" w15:restartNumberingAfterBreak="0">
+  <w:abstractNum w:abstractNumId="2" w15:restartNumberingAfterBreak="0">
     <w:nsid w:val="0DF40B52"/>
     <w:multiLevelType w:val="multilevel"/>
     <w:tmpl w:val="F178498E"/>
@@ -3704,7 +5119,7 @@
       </w:rPr>
     </w:lvl>
   </w:abstractNum>
-  <w:abstractNum w:abstractNumId="2" w15:restartNumberingAfterBreak="0">
+  <w:abstractNum w:abstractNumId="3" w15:restartNumberingAfterBreak="0">
     <w:nsid w:val="12644953"/>
     <w:multiLevelType w:val="hybridMultilevel"/>
     <w:tmpl w:val="41FCF3AE"/>
@@ -3793,7 +5208,7 @@
       </w:pPr>
     </w:lvl>
   </w:abstractNum>
-  <w:abstractNum w:abstractNumId="3" w15:restartNumberingAfterBreak="0">
+  <w:abstractNum w:abstractNumId="4" w15:restartNumberingAfterBreak="0">
     <w:nsid w:val="135B3066"/>
     <w:multiLevelType w:val="hybridMultilevel"/>
     <w:tmpl w:val="EE3066A4"/>
@@ -3879,7 +5294,7 @@
       </w:pPr>
     </w:lvl>
   </w:abstractNum>
-  <w:abstractNum w:abstractNumId="4" w15:restartNumberingAfterBreak="0">
+  <w:abstractNum w:abstractNumId="5" w15:restartNumberingAfterBreak="0">
     <w:nsid w:val="1408312B"/>
     <w:multiLevelType w:val="multilevel"/>
     <w:tmpl w:val="1DB4DDD4"/>
@@ -4001,7 +5416,7 @@
       </w:rPr>
     </w:lvl>
   </w:abstractNum>
-  <w:abstractNum w:abstractNumId="5" w15:restartNumberingAfterBreak="0">
+  <w:abstractNum w:abstractNumId="6" w15:restartNumberingAfterBreak="0">
     <w:nsid w:val="171E171E"/>
     <w:multiLevelType w:val="hybridMultilevel"/>
     <w:tmpl w:val="F5C650B6"/>
@@ -4090,7 +5505,7 @@
       </w:pPr>
     </w:lvl>
   </w:abstractNum>
-  <w:abstractNum w:abstractNumId="6" w15:restartNumberingAfterBreak="0">
+  <w:abstractNum w:abstractNumId="7" w15:restartNumberingAfterBreak="0">
     <w:nsid w:val="1AFC6076"/>
     <w:multiLevelType w:val="hybridMultilevel"/>
     <w:tmpl w:val="4D66C830"/>
@@ -4180,7 +5595,7 @@
       </w:pPr>
     </w:lvl>
   </w:abstractNum>
-  <w:abstractNum w:abstractNumId="7" w15:restartNumberingAfterBreak="0">
+  <w:abstractNum w:abstractNumId="8" w15:restartNumberingAfterBreak="0">
     <w:nsid w:val="1BA07B53"/>
     <w:multiLevelType w:val="hybridMultilevel"/>
     <w:tmpl w:val="7BDC447E"/>
@@ -4269,7 +5684,7 @@
       </w:pPr>
     </w:lvl>
   </w:abstractNum>
-  <w:abstractNum w:abstractNumId="8" w15:restartNumberingAfterBreak="0">
+  <w:abstractNum w:abstractNumId="9" w15:restartNumberingAfterBreak="0">
     <w:nsid w:val="1C9A034C"/>
     <w:multiLevelType w:val="hybridMultilevel"/>
     <w:tmpl w:val="3704DE32"/>
@@ -4355,7 +5770,7 @@
       </w:pPr>
     </w:lvl>
   </w:abstractNum>
-  <w:abstractNum w:abstractNumId="9" w15:restartNumberingAfterBreak="0">
+  <w:abstractNum w:abstractNumId="10" w15:restartNumberingAfterBreak="0">
     <w:nsid w:val="1E280928"/>
     <w:multiLevelType w:val="hybridMultilevel"/>
     <w:tmpl w:val="15C45E1E"/>
@@ -4444,7 +5859,7 @@
       </w:pPr>
     </w:lvl>
   </w:abstractNum>
-  <w:abstractNum w:abstractNumId="10" w15:restartNumberingAfterBreak="0">
+  <w:abstractNum w:abstractNumId="11" w15:restartNumberingAfterBreak="0">
     <w:nsid w:val="1E4A3B9B"/>
     <w:multiLevelType w:val="hybridMultilevel"/>
     <w:tmpl w:val="23B2D9AA"/>
@@ -4533,7 +5948,7 @@
       </w:pPr>
     </w:lvl>
   </w:abstractNum>
-  <w:abstractNum w:abstractNumId="11" w15:restartNumberingAfterBreak="0">
+  <w:abstractNum w:abstractNumId="12" w15:restartNumberingAfterBreak="0">
     <w:nsid w:val="22816653"/>
     <w:multiLevelType w:val="hybridMultilevel"/>
     <w:tmpl w:val="C9FE91F0"/>
@@ -4619,7 +6034,7 @@
       </w:pPr>
     </w:lvl>
   </w:abstractNum>
-  <w:abstractNum w:abstractNumId="12" w15:restartNumberingAfterBreak="0">
+  <w:abstractNum w:abstractNumId="13" w15:restartNumberingAfterBreak="0">
     <w:nsid w:val="25014E8C"/>
     <w:multiLevelType w:val="hybridMultilevel"/>
     <w:tmpl w:val="B85AC4D6"/>
@@ -4708,7 +6123,7 @@
       </w:pPr>
     </w:lvl>
   </w:abstractNum>
-  <w:abstractNum w:abstractNumId="13" w15:restartNumberingAfterBreak="0">
+  <w:abstractNum w:abstractNumId="14" w15:restartNumberingAfterBreak="0">
     <w:nsid w:val="27E93CED"/>
     <w:multiLevelType w:val="multilevel"/>
     <w:tmpl w:val="F178498E"/>
@@ -4829,7 +6244,7 @@
       </w:rPr>
     </w:lvl>
   </w:abstractNum>
-  <w:abstractNum w:abstractNumId="14" w15:restartNumberingAfterBreak="0">
+  <w:abstractNum w:abstractNumId="15" w15:restartNumberingAfterBreak="0">
     <w:nsid w:val="2C9F7E39"/>
     <w:multiLevelType w:val="multilevel"/>
     <w:tmpl w:val="F178498E"/>
@@ -4950,7 +6365,7 @@
       </w:rPr>
     </w:lvl>
   </w:abstractNum>
-  <w:abstractNum w:abstractNumId="15" w15:restartNumberingAfterBreak="0">
+  <w:abstractNum w:abstractNumId="16" w15:restartNumberingAfterBreak="0">
     <w:nsid w:val="2D722349"/>
     <w:multiLevelType w:val="hybridMultilevel"/>
     <w:tmpl w:val="61C2A884"/>
@@ -5040,7 +6455,7 @@
       </w:pPr>
     </w:lvl>
   </w:abstractNum>
-  <w:abstractNum w:abstractNumId="16" w15:restartNumberingAfterBreak="0">
+  <w:abstractNum w:abstractNumId="17" w15:restartNumberingAfterBreak="0">
     <w:nsid w:val="2D9A2786"/>
     <w:multiLevelType w:val="multilevel"/>
     <w:tmpl w:val="9926F392"/>
@@ -5161,7 +6576,7 @@
       </w:rPr>
     </w:lvl>
   </w:abstractNum>
-  <w:abstractNum w:abstractNumId="17" w15:restartNumberingAfterBreak="0">
+  <w:abstractNum w:abstractNumId="18" w15:restartNumberingAfterBreak="0">
     <w:nsid w:val="33271B1A"/>
     <w:multiLevelType w:val="hybridMultilevel"/>
     <w:tmpl w:val="41FCF3AE"/>
@@ -5250,7 +6665,7 @@
       </w:pPr>
     </w:lvl>
   </w:abstractNum>
-  <w:abstractNum w:abstractNumId="18" w15:restartNumberingAfterBreak="0">
+  <w:abstractNum w:abstractNumId="19" w15:restartNumberingAfterBreak="0">
     <w:nsid w:val="364F444D"/>
     <w:multiLevelType w:val="hybridMultilevel"/>
     <w:tmpl w:val="67F6B80A"/>
@@ -5339,7 +6754,7 @@
       </w:pPr>
     </w:lvl>
   </w:abstractNum>
-  <w:abstractNum w:abstractNumId="19" w15:restartNumberingAfterBreak="0">
+  <w:abstractNum w:abstractNumId="20" w15:restartNumberingAfterBreak="0">
     <w:nsid w:val="3FF14944"/>
     <w:multiLevelType w:val="hybridMultilevel"/>
     <w:tmpl w:val="19FAE9A0"/>
@@ -5425,7 +6840,7 @@
       </w:pPr>
     </w:lvl>
   </w:abstractNum>
-  <w:abstractNum w:abstractNumId="20" w15:restartNumberingAfterBreak="0">
+  <w:abstractNum w:abstractNumId="21" w15:restartNumberingAfterBreak="0">
     <w:nsid w:val="41B328EE"/>
     <w:multiLevelType w:val="hybridMultilevel"/>
     <w:tmpl w:val="C9FE91F0"/>
@@ -5511,7 +6926,7 @@
       </w:pPr>
     </w:lvl>
   </w:abstractNum>
-  <w:abstractNum w:abstractNumId="21" w15:restartNumberingAfterBreak="0">
+  <w:abstractNum w:abstractNumId="22" w15:restartNumberingAfterBreak="0">
     <w:nsid w:val="51E745B1"/>
     <w:multiLevelType w:val="multilevel"/>
     <w:tmpl w:val="F178498E"/>
@@ -5632,7 +7047,7 @@
       </w:rPr>
     </w:lvl>
   </w:abstractNum>
-  <w:abstractNum w:abstractNumId="22" w15:restartNumberingAfterBreak="0">
+  <w:abstractNum w:abstractNumId="23" w15:restartNumberingAfterBreak="0">
     <w:nsid w:val="557C3B55"/>
     <w:multiLevelType w:val="hybridMultilevel"/>
     <w:tmpl w:val="CD12CD9E"/>
@@ -5721,7 +7136,7 @@
       </w:pPr>
     </w:lvl>
   </w:abstractNum>
-  <w:abstractNum w:abstractNumId="23" w15:restartNumberingAfterBreak="0">
+  <w:abstractNum w:abstractNumId="24" w15:restartNumberingAfterBreak="0">
     <w:nsid w:val="5AEE29B4"/>
     <w:multiLevelType w:val="hybridMultilevel"/>
     <w:tmpl w:val="F21CD41A"/>
@@ -5811,7 +7226,7 @@
       </w:pPr>
     </w:lvl>
   </w:abstractNum>
-  <w:abstractNum w:abstractNumId="24" w15:restartNumberingAfterBreak="0">
+  <w:abstractNum w:abstractNumId="25" w15:restartNumberingAfterBreak="0">
     <w:nsid w:val="61DC746B"/>
     <w:multiLevelType w:val="hybridMultilevel"/>
     <w:tmpl w:val="EA6E46E0"/>
@@ -5897,7 +7312,7 @@
       </w:pPr>
     </w:lvl>
   </w:abstractNum>
-  <w:abstractNum w:abstractNumId="25" w15:restartNumberingAfterBreak="0">
+  <w:abstractNum w:abstractNumId="26" w15:restartNumberingAfterBreak="0">
     <w:nsid w:val="65234586"/>
     <w:multiLevelType w:val="multilevel"/>
     <w:tmpl w:val="F178498E"/>
@@ -6018,7 +7433,7 @@
       </w:rPr>
     </w:lvl>
   </w:abstractNum>
-  <w:abstractNum w:abstractNumId="26" w15:restartNumberingAfterBreak="0">
+  <w:abstractNum w:abstractNumId="27" w15:restartNumberingAfterBreak="0">
     <w:nsid w:val="6AB74566"/>
     <w:multiLevelType w:val="hybridMultilevel"/>
     <w:tmpl w:val="251E6F36"/>
@@ -6107,7 +7522,7 @@
       </w:pPr>
     </w:lvl>
   </w:abstractNum>
-  <w:abstractNum w:abstractNumId="27" w15:restartNumberingAfterBreak="0">
+  <w:abstractNum w:abstractNumId="28" w15:restartNumberingAfterBreak="0">
     <w:nsid w:val="6F816C87"/>
     <w:multiLevelType w:val="hybridMultilevel"/>
     <w:tmpl w:val="6922A468"/>
@@ -6193,7 +7608,7 @@
       </w:pPr>
     </w:lvl>
   </w:abstractNum>
-  <w:abstractNum w:abstractNumId="28" w15:restartNumberingAfterBreak="0">
+  <w:abstractNum w:abstractNumId="29" w15:restartNumberingAfterBreak="0">
     <w:nsid w:val="76E91D60"/>
     <w:multiLevelType w:val="hybridMultilevel"/>
     <w:tmpl w:val="6922A468"/>
@@ -6280,91 +7695,94 @@
     </w:lvl>
   </w:abstractNum>
   <w:num w:numId="1">
+    <w:abstractNumId w:val="17"/>
+  </w:num>
+  <w:num w:numId="2">
+    <w:abstractNumId w:val="5"/>
+  </w:num>
+  <w:num w:numId="3">
+    <w:abstractNumId w:val="29"/>
+  </w:num>
+  <w:num w:numId="4">
+    <w:abstractNumId w:val="21"/>
+  </w:num>
+  <w:num w:numId="5">
+    <w:abstractNumId w:val="25"/>
+  </w:num>
+  <w:num w:numId="6">
+    <w:abstractNumId w:val="4"/>
+  </w:num>
+  <w:num w:numId="7">
+    <w:abstractNumId w:val="20"/>
+  </w:num>
+  <w:num w:numId="8">
+    <w:abstractNumId w:val="28"/>
+  </w:num>
+  <w:num w:numId="9">
+    <w:abstractNumId w:val="12"/>
+  </w:num>
+  <w:num w:numId="10">
+    <w:abstractNumId w:val="22"/>
+  </w:num>
+  <w:num w:numId="11">
+    <w:abstractNumId w:val="8"/>
+  </w:num>
+  <w:num w:numId="12">
+    <w:abstractNumId w:val="14"/>
+  </w:num>
+  <w:num w:numId="13">
+    <w:abstractNumId w:val="26"/>
+  </w:num>
+  <w:num w:numId="14">
+    <w:abstractNumId w:val="1"/>
+  </w:num>
+  <w:num w:numId="15">
+    <w:abstractNumId w:val="19"/>
+  </w:num>
+  <w:num w:numId="16">
     <w:abstractNumId w:val="16"/>
   </w:num>
-  <w:num w:numId="2">
-    <w:abstractNumId w:val="4"/>
+  <w:num w:numId="17">
+    <w:abstractNumId w:val="9"/>
   </w:num>
-  <w:num w:numId="3">
-    <w:abstractNumId w:val="28"/>
+  <w:num w:numId="18">
+    <w:abstractNumId w:val="7"/>
   </w:num>
-  <w:num w:numId="4">
-    <w:abstractNumId w:val="20"/>
+  <w:num w:numId="19">
+    <w:abstractNumId w:val="15"/>
   </w:num>
-  <w:num w:numId="5">
+  <w:num w:numId="20">
+    <w:abstractNumId w:val="10"/>
+  </w:num>
+  <w:num w:numId="21">
+    <w:abstractNumId w:val="13"/>
+  </w:num>
+  <w:num w:numId="22">
+    <w:abstractNumId w:val="18"/>
+  </w:num>
+  <w:num w:numId="23">
+    <w:abstractNumId w:val="3"/>
+  </w:num>
+  <w:num w:numId="24">
     <w:abstractNumId w:val="24"/>
   </w:num>
-  <w:num w:numId="6">
-    <w:abstractNumId w:val="3"/>
+  <w:num w:numId="25">
+    <w:abstractNumId w:val="11"/>
   </w:num>
-  <w:num w:numId="7">
-    <w:abstractNumId w:val="19"/>
+  <w:num w:numId="26">
+    <w:abstractNumId w:val="6"/>
   </w:num>
-  <w:num w:numId="8">
+  <w:num w:numId="27">
+    <w:abstractNumId w:val="23"/>
+  </w:num>
+  <w:num w:numId="28">
+    <w:abstractNumId w:val="2"/>
+  </w:num>
+  <w:num w:numId="29">
     <w:abstractNumId w:val="27"/>
   </w:num>
-  <w:num w:numId="9">
-    <w:abstractNumId w:val="11"/>
-  </w:num>
-  <w:num w:numId="10">
-    <w:abstractNumId w:val="21"/>
-  </w:num>
-  <w:num w:numId="11">
-    <w:abstractNumId w:val="7"/>
-  </w:num>
-  <w:num w:numId="12">
-    <w:abstractNumId w:val="13"/>
-  </w:num>
-  <w:num w:numId="13">
-    <w:abstractNumId w:val="25"/>
-  </w:num>
-  <w:num w:numId="14">
+  <w:num w:numId="30">
     <w:abstractNumId w:val="0"/>
-  </w:num>
-  <w:num w:numId="15">
-    <w:abstractNumId w:val="18"/>
-  </w:num>
-  <w:num w:numId="16">
-    <w:abstractNumId w:val="15"/>
-  </w:num>
-  <w:num w:numId="17">
-    <w:abstractNumId w:val="8"/>
-  </w:num>
-  <w:num w:numId="18">
-    <w:abstractNumId w:val="6"/>
-  </w:num>
-  <w:num w:numId="19">
-    <w:abstractNumId w:val="14"/>
-  </w:num>
-  <w:num w:numId="20">
-    <w:abstractNumId w:val="9"/>
-  </w:num>
-  <w:num w:numId="21">
-    <w:abstractNumId w:val="12"/>
-  </w:num>
-  <w:num w:numId="22">
-    <w:abstractNumId w:val="17"/>
-  </w:num>
-  <w:num w:numId="23">
-    <w:abstractNumId w:val="2"/>
-  </w:num>
-  <w:num w:numId="24">
-    <w:abstractNumId w:val="23"/>
-  </w:num>
-  <w:num w:numId="25">
-    <w:abstractNumId w:val="10"/>
-  </w:num>
-  <w:num w:numId="26">
-    <w:abstractNumId w:val="5"/>
-  </w:num>
-  <w:num w:numId="27">
-    <w:abstractNumId w:val="22"/>
-  </w:num>
-  <w:num w:numId="28">
-    <w:abstractNumId w:val="1"/>
-  </w:num>
-  <w:num w:numId="29">
-    <w:abstractNumId w:val="26"/>
   </w:num>
 </w:numbering>
 </file>
@@ -7767,7 +9185,7 @@
 </file>
 
 <file path=customXml/itemProps1.xml><?xml version="1.0" encoding="utf-8"?>
-<ds:datastoreItem xmlns:ds="http://schemas.openxmlformats.org/officeDocument/2006/customXml" ds:itemID="{5C8579C8-21C8-4A23-B8C7-26EFA6A7F637}">
+<ds:datastoreItem xmlns:ds="http://schemas.openxmlformats.org/officeDocument/2006/customXml" ds:itemID="{7C31D21B-5C69-4451-8322-A649C69CF937}">
   <ds:schemaRefs>
     <ds:schemaRef ds:uri="http://schemas.openxmlformats.org/officeDocument/2006/bibliography"/>
   </ds:schemaRefs>

</xml_diff>